<commit_message>
updated document with groups and profile settings. Also fixed a mistake with groups page.
</commit_message>
<xml_diff>
--- a/milestone4/Usage.docx
+++ b/milestone4/Usage.docx
@@ -58,6 +58,13 @@
     </w:p>
     <w:sdt>
       <w:sdtPr>
+        <w:rPr>
+          <w:rFonts w:asciiTheme="minorHAnsi" w:eastAsiaTheme="minorHAnsi" w:hAnsiTheme="minorHAnsi" w:cstheme="minorBidi"/>
+          <w:b w:val="0"/>
+          <w:sz w:val="28"/>
+          <w:szCs w:val="28"/>
+          <w:lang w:val="en-CA"/>
+        </w:rPr>
         <w:id w:val="674147611"/>
         <w:docPartObj>
           <w:docPartGallery w:val="Table of Contents"/>
@@ -66,12 +73,7 @@
       </w:sdtPr>
       <w:sdtEndPr>
         <w:rPr>
-          <w:rFonts w:asciiTheme="minorHAnsi" w:eastAsiaTheme="minorHAnsi" w:hAnsiTheme="minorHAnsi" w:cstheme="minorBidi"/>
-          <w:b w:val="0"/>
           <w:noProof/>
-          <w:sz w:val="28"/>
-          <w:szCs w:val="28"/>
-          <w:lang w:val="en-CA"/>
         </w:rPr>
       </w:sdtEndPr>
       <w:sdtContent>
@@ -106,7 +108,7 @@
           <w:r>
             <w:fldChar w:fldCharType="separate"/>
           </w:r>
-          <w:hyperlink w:anchor="_Toc479514584" w:history="1">
+          <w:hyperlink w:anchor="_Toc479537149" w:history="1">
             <w:r>
               <w:rPr>
                 <w:rStyle w:val="Hyperlink"/>
@@ -133,7 +135,7 @@
                 <w:noProof/>
                 <w:webHidden/>
               </w:rPr>
-              <w:instrText xml:space="preserve"> PAGEREF _Toc479514584 \h </w:instrText>
+              <w:instrText xml:space="preserve"> PAGEREF _Toc479537149 \h </w:instrText>
             </w:r>
             <w:r>
               <w:rPr>
@@ -178,7 +180,7 @@
               <w:lang w:eastAsia="en-CA"/>
             </w:rPr>
           </w:pPr>
-          <w:hyperlink w:anchor="_Toc479514585" w:history="1">
+          <w:hyperlink w:anchor="_Toc479537150" w:history="1">
             <w:r>
               <w:rPr>
                 <w:rStyle w:val="Hyperlink"/>
@@ -205,7 +207,7 @@
                 <w:noProof/>
                 <w:webHidden/>
               </w:rPr>
-              <w:instrText xml:space="preserve"> PAGEREF _Toc479514585 \h </w:instrText>
+              <w:instrText xml:space="preserve"> PAGEREF _Toc479537150 \h </w:instrText>
             </w:r>
             <w:r>
               <w:rPr>
@@ -250,7 +252,7 @@
               <w:lang w:eastAsia="en-CA"/>
             </w:rPr>
           </w:pPr>
-          <w:hyperlink w:anchor="_Toc479514586" w:history="1">
+          <w:hyperlink w:anchor="_Toc479537151" w:history="1">
             <w:r>
               <w:rPr>
                 <w:rStyle w:val="Hyperlink"/>
@@ -277,7 +279,7 @@
                 <w:noProof/>
                 <w:webHidden/>
               </w:rPr>
-              <w:instrText xml:space="preserve"> PAGEREF _Toc479514586 \h </w:instrText>
+              <w:instrText xml:space="preserve"> PAGEREF _Toc479537151 \h </w:instrText>
             </w:r>
             <w:r>
               <w:rPr>
@@ -322,7 +324,7 @@
               <w:lang w:eastAsia="en-CA"/>
             </w:rPr>
           </w:pPr>
-          <w:hyperlink w:anchor="_Toc479514587" w:history="1">
+          <w:hyperlink w:anchor="_Toc479537152" w:history="1">
             <w:r>
               <w:rPr>
                 <w:rStyle w:val="Hyperlink"/>
@@ -349,7 +351,7 @@
                 <w:noProof/>
                 <w:webHidden/>
               </w:rPr>
-              <w:instrText xml:space="preserve"> PAGEREF _Toc479514587 \h </w:instrText>
+              <w:instrText xml:space="preserve"> PAGEREF _Toc479537152 \h </w:instrText>
             </w:r>
             <w:r>
               <w:rPr>
@@ -394,7 +396,7 @@
               <w:lang w:eastAsia="en-CA"/>
             </w:rPr>
           </w:pPr>
-          <w:hyperlink w:anchor="_Toc479514588" w:history="1">
+          <w:hyperlink w:anchor="_Toc479537153" w:history="1">
             <w:r>
               <w:rPr>
                 <w:rStyle w:val="Hyperlink"/>
@@ -421,7 +423,7 @@
                 <w:noProof/>
                 <w:webHidden/>
               </w:rPr>
-              <w:instrText xml:space="preserve"> PAGEREF _Toc479514588 \h </w:instrText>
+              <w:instrText xml:space="preserve"> PAGEREF _Toc479537153 \h </w:instrText>
             </w:r>
             <w:r>
               <w:rPr>
@@ -466,7 +468,7 @@
               <w:lang w:eastAsia="en-CA"/>
             </w:rPr>
           </w:pPr>
-          <w:hyperlink w:anchor="_Toc479514589" w:history="1">
+          <w:hyperlink w:anchor="_Toc479537154" w:history="1">
             <w:r>
               <w:rPr>
                 <w:rStyle w:val="Hyperlink"/>
@@ -493,7 +495,7 @@
                 <w:noProof/>
                 <w:webHidden/>
               </w:rPr>
-              <w:instrText xml:space="preserve"> PAGEREF _Toc479514589 \h </w:instrText>
+              <w:instrText xml:space="preserve"> PAGEREF _Toc479537154 \h </w:instrText>
             </w:r>
             <w:r>
               <w:rPr>
@@ -538,7 +540,7 @@
               <w:lang w:eastAsia="en-CA"/>
             </w:rPr>
           </w:pPr>
-          <w:hyperlink w:anchor="_Toc479514590" w:history="1">
+          <w:hyperlink w:anchor="_Toc479537155" w:history="1">
             <w:r>
               <w:rPr>
                 <w:rStyle w:val="Hyperlink"/>
@@ -565,7 +567,7 @@
                 <w:noProof/>
                 <w:webHidden/>
               </w:rPr>
-              <w:instrText xml:space="preserve"> PAGEREF _Toc479514590 \h </w:instrText>
+              <w:instrText xml:space="preserve"> PAGEREF _Toc479537155 \h </w:instrText>
             </w:r>
             <w:r>
               <w:rPr>
@@ -586,6 +588,798 @@
                 <w:webHidden/>
               </w:rPr>
               <w:t>5</w:t>
+            </w:r>
+            <w:r>
+              <w:rPr>
+                <w:noProof/>
+                <w:webHidden/>
+              </w:rPr>
+              <w:fldChar w:fldCharType="end"/>
+            </w:r>
+          </w:hyperlink>
+        </w:p>
+        <w:p>
+          <w:pPr>
+            <w:pStyle w:val="TOC1"/>
+            <w:tabs>
+              <w:tab w:val="right" w:leader="dot" w:pos="9350"/>
+            </w:tabs>
+            <w:rPr>
+              <w:rFonts w:eastAsiaTheme="minorEastAsia"/>
+              <w:noProof/>
+              <w:sz w:val="22"/>
+              <w:szCs w:val="22"/>
+              <w:lang w:eastAsia="en-CA"/>
+            </w:rPr>
+          </w:pPr>
+          <w:hyperlink w:anchor="_Toc479537156" w:history="1">
+            <w:r>
+              <w:rPr>
+                <w:rStyle w:val="Hyperlink"/>
+                <w:noProof/>
+              </w:rPr>
+              <w:t>Editing a comment</w:t>
+            </w:r>
+            <w:r>
+              <w:rPr>
+                <w:noProof/>
+                <w:webHidden/>
+              </w:rPr>
+              <w:tab/>
+            </w:r>
+            <w:r>
+              <w:rPr>
+                <w:noProof/>
+                <w:webHidden/>
+              </w:rPr>
+              <w:fldChar w:fldCharType="begin"/>
+            </w:r>
+            <w:r>
+              <w:rPr>
+                <w:noProof/>
+                <w:webHidden/>
+              </w:rPr>
+              <w:instrText xml:space="preserve"> PAGEREF _Toc479537156 \h </w:instrText>
+            </w:r>
+            <w:r>
+              <w:rPr>
+                <w:noProof/>
+                <w:webHidden/>
+              </w:rPr>
+            </w:r>
+            <w:r>
+              <w:rPr>
+                <w:noProof/>
+                <w:webHidden/>
+              </w:rPr>
+              <w:fldChar w:fldCharType="separate"/>
+            </w:r>
+            <w:r>
+              <w:rPr>
+                <w:noProof/>
+                <w:webHidden/>
+              </w:rPr>
+              <w:t>5</w:t>
+            </w:r>
+            <w:r>
+              <w:rPr>
+                <w:noProof/>
+                <w:webHidden/>
+              </w:rPr>
+              <w:fldChar w:fldCharType="end"/>
+            </w:r>
+          </w:hyperlink>
+        </w:p>
+        <w:p>
+          <w:pPr>
+            <w:pStyle w:val="TOC1"/>
+            <w:tabs>
+              <w:tab w:val="right" w:leader="dot" w:pos="9350"/>
+            </w:tabs>
+            <w:rPr>
+              <w:rFonts w:eastAsiaTheme="minorEastAsia"/>
+              <w:noProof/>
+              <w:sz w:val="22"/>
+              <w:szCs w:val="22"/>
+              <w:lang w:eastAsia="en-CA"/>
+            </w:rPr>
+          </w:pPr>
+          <w:hyperlink w:anchor="_Toc479537157" w:history="1">
+            <w:r>
+              <w:rPr>
+                <w:rStyle w:val="Hyperlink"/>
+                <w:noProof/>
+              </w:rPr>
+              <w:t>Deleting a comment</w:t>
+            </w:r>
+            <w:r>
+              <w:rPr>
+                <w:noProof/>
+                <w:webHidden/>
+              </w:rPr>
+              <w:tab/>
+            </w:r>
+            <w:r>
+              <w:rPr>
+                <w:noProof/>
+                <w:webHidden/>
+              </w:rPr>
+              <w:fldChar w:fldCharType="begin"/>
+            </w:r>
+            <w:r>
+              <w:rPr>
+                <w:noProof/>
+                <w:webHidden/>
+              </w:rPr>
+              <w:instrText xml:space="preserve"> PAGEREF _Toc479537157 \h </w:instrText>
+            </w:r>
+            <w:r>
+              <w:rPr>
+                <w:noProof/>
+                <w:webHidden/>
+              </w:rPr>
+            </w:r>
+            <w:r>
+              <w:rPr>
+                <w:noProof/>
+                <w:webHidden/>
+              </w:rPr>
+              <w:fldChar w:fldCharType="separate"/>
+            </w:r>
+            <w:r>
+              <w:rPr>
+                <w:noProof/>
+                <w:webHidden/>
+              </w:rPr>
+              <w:t>5</w:t>
+            </w:r>
+            <w:r>
+              <w:rPr>
+                <w:noProof/>
+                <w:webHidden/>
+              </w:rPr>
+              <w:fldChar w:fldCharType="end"/>
+            </w:r>
+          </w:hyperlink>
+        </w:p>
+        <w:p>
+          <w:pPr>
+            <w:pStyle w:val="TOC1"/>
+            <w:tabs>
+              <w:tab w:val="right" w:leader="dot" w:pos="9350"/>
+            </w:tabs>
+            <w:rPr>
+              <w:rFonts w:eastAsiaTheme="minorEastAsia"/>
+              <w:noProof/>
+              <w:sz w:val="22"/>
+              <w:szCs w:val="22"/>
+              <w:lang w:eastAsia="en-CA"/>
+            </w:rPr>
+          </w:pPr>
+          <w:hyperlink w:anchor="_Toc479537158" w:history="1">
+            <w:r>
+              <w:rPr>
+                <w:rStyle w:val="Hyperlink"/>
+                <w:noProof/>
+              </w:rPr>
+              <w:t>Comment History</w:t>
+            </w:r>
+            <w:r>
+              <w:rPr>
+                <w:noProof/>
+                <w:webHidden/>
+              </w:rPr>
+              <w:tab/>
+            </w:r>
+            <w:r>
+              <w:rPr>
+                <w:noProof/>
+                <w:webHidden/>
+              </w:rPr>
+              <w:fldChar w:fldCharType="begin"/>
+            </w:r>
+            <w:r>
+              <w:rPr>
+                <w:noProof/>
+                <w:webHidden/>
+              </w:rPr>
+              <w:instrText xml:space="preserve"> PAGEREF _Toc479537158 \h </w:instrText>
+            </w:r>
+            <w:r>
+              <w:rPr>
+                <w:noProof/>
+                <w:webHidden/>
+              </w:rPr>
+            </w:r>
+            <w:r>
+              <w:rPr>
+                <w:noProof/>
+                <w:webHidden/>
+              </w:rPr>
+              <w:fldChar w:fldCharType="separate"/>
+            </w:r>
+            <w:r>
+              <w:rPr>
+                <w:noProof/>
+                <w:webHidden/>
+              </w:rPr>
+              <w:t>5</w:t>
+            </w:r>
+            <w:r>
+              <w:rPr>
+                <w:noProof/>
+                <w:webHidden/>
+              </w:rPr>
+              <w:fldChar w:fldCharType="end"/>
+            </w:r>
+          </w:hyperlink>
+        </w:p>
+        <w:p>
+          <w:pPr>
+            <w:pStyle w:val="TOC1"/>
+            <w:tabs>
+              <w:tab w:val="right" w:leader="dot" w:pos="9350"/>
+            </w:tabs>
+            <w:rPr>
+              <w:rFonts w:eastAsiaTheme="minorEastAsia"/>
+              <w:noProof/>
+              <w:sz w:val="22"/>
+              <w:szCs w:val="22"/>
+              <w:lang w:eastAsia="en-CA"/>
+            </w:rPr>
+          </w:pPr>
+          <w:hyperlink w:anchor="_Toc479537159" w:history="1">
+            <w:r>
+              <w:rPr>
+                <w:rStyle w:val="Hyperlink"/>
+                <w:noProof/>
+              </w:rPr>
+              <w:t>Profile Page</w:t>
+            </w:r>
+            <w:r>
+              <w:rPr>
+                <w:noProof/>
+                <w:webHidden/>
+              </w:rPr>
+              <w:tab/>
+            </w:r>
+            <w:r>
+              <w:rPr>
+                <w:noProof/>
+                <w:webHidden/>
+              </w:rPr>
+              <w:fldChar w:fldCharType="begin"/>
+            </w:r>
+            <w:r>
+              <w:rPr>
+                <w:noProof/>
+                <w:webHidden/>
+              </w:rPr>
+              <w:instrText xml:space="preserve"> PAGEREF _Toc479537159 \h </w:instrText>
+            </w:r>
+            <w:r>
+              <w:rPr>
+                <w:noProof/>
+                <w:webHidden/>
+              </w:rPr>
+            </w:r>
+            <w:r>
+              <w:rPr>
+                <w:noProof/>
+                <w:webHidden/>
+              </w:rPr>
+              <w:fldChar w:fldCharType="separate"/>
+            </w:r>
+            <w:r>
+              <w:rPr>
+                <w:noProof/>
+                <w:webHidden/>
+              </w:rPr>
+              <w:t>6</w:t>
+            </w:r>
+            <w:r>
+              <w:rPr>
+                <w:noProof/>
+                <w:webHidden/>
+              </w:rPr>
+              <w:fldChar w:fldCharType="end"/>
+            </w:r>
+          </w:hyperlink>
+        </w:p>
+        <w:p>
+          <w:pPr>
+            <w:pStyle w:val="TOC1"/>
+            <w:tabs>
+              <w:tab w:val="right" w:leader="dot" w:pos="9350"/>
+            </w:tabs>
+            <w:rPr>
+              <w:rFonts w:eastAsiaTheme="minorEastAsia"/>
+              <w:noProof/>
+              <w:sz w:val="22"/>
+              <w:szCs w:val="22"/>
+              <w:lang w:eastAsia="en-CA"/>
+            </w:rPr>
+          </w:pPr>
+          <w:hyperlink w:anchor="_Toc479537160" w:history="1">
+            <w:r>
+              <w:rPr>
+                <w:rStyle w:val="Hyperlink"/>
+                <w:noProof/>
+              </w:rPr>
+              <w:t>Upload a file</w:t>
+            </w:r>
+            <w:r>
+              <w:rPr>
+                <w:noProof/>
+                <w:webHidden/>
+              </w:rPr>
+              <w:tab/>
+            </w:r>
+            <w:r>
+              <w:rPr>
+                <w:noProof/>
+                <w:webHidden/>
+              </w:rPr>
+              <w:fldChar w:fldCharType="begin"/>
+            </w:r>
+            <w:r>
+              <w:rPr>
+                <w:noProof/>
+                <w:webHidden/>
+              </w:rPr>
+              <w:instrText xml:space="preserve"> PAGEREF _Toc479537160 \h </w:instrText>
+            </w:r>
+            <w:r>
+              <w:rPr>
+                <w:noProof/>
+                <w:webHidden/>
+              </w:rPr>
+            </w:r>
+            <w:r>
+              <w:rPr>
+                <w:noProof/>
+                <w:webHidden/>
+              </w:rPr>
+              <w:fldChar w:fldCharType="separate"/>
+            </w:r>
+            <w:r>
+              <w:rPr>
+                <w:noProof/>
+                <w:webHidden/>
+              </w:rPr>
+              <w:t>6</w:t>
+            </w:r>
+            <w:r>
+              <w:rPr>
+                <w:noProof/>
+                <w:webHidden/>
+              </w:rPr>
+              <w:fldChar w:fldCharType="end"/>
+            </w:r>
+          </w:hyperlink>
+        </w:p>
+        <w:p>
+          <w:pPr>
+            <w:pStyle w:val="TOC1"/>
+            <w:tabs>
+              <w:tab w:val="right" w:leader="dot" w:pos="9350"/>
+            </w:tabs>
+            <w:rPr>
+              <w:rFonts w:eastAsiaTheme="minorEastAsia"/>
+              <w:noProof/>
+              <w:sz w:val="22"/>
+              <w:szCs w:val="22"/>
+              <w:lang w:eastAsia="en-CA"/>
+            </w:rPr>
+          </w:pPr>
+          <w:hyperlink w:anchor="_Toc479537161" w:history="1">
+            <w:r>
+              <w:rPr>
+                <w:rStyle w:val="Hyperlink"/>
+                <w:noProof/>
+              </w:rPr>
+              <w:t>Profile Settings</w:t>
+            </w:r>
+            <w:r>
+              <w:rPr>
+                <w:noProof/>
+                <w:webHidden/>
+              </w:rPr>
+              <w:tab/>
+            </w:r>
+            <w:r>
+              <w:rPr>
+                <w:noProof/>
+                <w:webHidden/>
+              </w:rPr>
+              <w:fldChar w:fldCharType="begin"/>
+            </w:r>
+            <w:r>
+              <w:rPr>
+                <w:noProof/>
+                <w:webHidden/>
+              </w:rPr>
+              <w:instrText xml:space="preserve"> PAGEREF _Toc479537161 \h </w:instrText>
+            </w:r>
+            <w:r>
+              <w:rPr>
+                <w:noProof/>
+                <w:webHidden/>
+              </w:rPr>
+            </w:r>
+            <w:r>
+              <w:rPr>
+                <w:noProof/>
+                <w:webHidden/>
+              </w:rPr>
+              <w:fldChar w:fldCharType="separate"/>
+            </w:r>
+            <w:r>
+              <w:rPr>
+                <w:noProof/>
+                <w:webHidden/>
+              </w:rPr>
+              <w:t>7</w:t>
+            </w:r>
+            <w:r>
+              <w:rPr>
+                <w:noProof/>
+                <w:webHidden/>
+              </w:rPr>
+              <w:fldChar w:fldCharType="end"/>
+            </w:r>
+          </w:hyperlink>
+        </w:p>
+        <w:p>
+          <w:pPr>
+            <w:pStyle w:val="TOC1"/>
+            <w:tabs>
+              <w:tab w:val="right" w:leader="dot" w:pos="9350"/>
+            </w:tabs>
+            <w:rPr>
+              <w:rFonts w:eastAsiaTheme="minorEastAsia"/>
+              <w:noProof/>
+              <w:sz w:val="22"/>
+              <w:szCs w:val="22"/>
+              <w:lang w:eastAsia="en-CA"/>
+            </w:rPr>
+          </w:pPr>
+          <w:hyperlink w:anchor="_Toc479537162" w:history="1">
+            <w:r>
+              <w:rPr>
+                <w:rStyle w:val="Hyperlink"/>
+                <w:noProof/>
+              </w:rPr>
+              <w:t>Groups</w:t>
+            </w:r>
+            <w:r>
+              <w:rPr>
+                <w:noProof/>
+                <w:webHidden/>
+              </w:rPr>
+              <w:tab/>
+            </w:r>
+            <w:r>
+              <w:rPr>
+                <w:noProof/>
+                <w:webHidden/>
+              </w:rPr>
+              <w:fldChar w:fldCharType="begin"/>
+            </w:r>
+            <w:r>
+              <w:rPr>
+                <w:noProof/>
+                <w:webHidden/>
+              </w:rPr>
+              <w:instrText xml:space="preserve"> PAGEREF _Toc479537162 \h </w:instrText>
+            </w:r>
+            <w:r>
+              <w:rPr>
+                <w:noProof/>
+                <w:webHidden/>
+              </w:rPr>
+            </w:r>
+            <w:r>
+              <w:rPr>
+                <w:noProof/>
+                <w:webHidden/>
+              </w:rPr>
+              <w:fldChar w:fldCharType="separate"/>
+            </w:r>
+            <w:r>
+              <w:rPr>
+                <w:noProof/>
+                <w:webHidden/>
+              </w:rPr>
+              <w:t>7</w:t>
+            </w:r>
+            <w:r>
+              <w:rPr>
+                <w:noProof/>
+                <w:webHidden/>
+              </w:rPr>
+              <w:fldChar w:fldCharType="end"/>
+            </w:r>
+          </w:hyperlink>
+        </w:p>
+        <w:p>
+          <w:pPr>
+            <w:pStyle w:val="TOC1"/>
+            <w:tabs>
+              <w:tab w:val="right" w:leader="dot" w:pos="9350"/>
+            </w:tabs>
+            <w:rPr>
+              <w:rFonts w:eastAsiaTheme="minorEastAsia"/>
+              <w:noProof/>
+              <w:sz w:val="22"/>
+              <w:szCs w:val="22"/>
+              <w:lang w:eastAsia="en-CA"/>
+            </w:rPr>
+          </w:pPr>
+          <w:hyperlink w:anchor="_Toc479537163" w:history="1">
+            <w:r>
+              <w:rPr>
+                <w:rStyle w:val="Hyperlink"/>
+                <w:noProof/>
+              </w:rPr>
+              <w:t>Creating a group</w:t>
+            </w:r>
+            <w:r>
+              <w:rPr>
+                <w:noProof/>
+                <w:webHidden/>
+              </w:rPr>
+              <w:tab/>
+            </w:r>
+            <w:r>
+              <w:rPr>
+                <w:noProof/>
+                <w:webHidden/>
+              </w:rPr>
+              <w:fldChar w:fldCharType="begin"/>
+            </w:r>
+            <w:r>
+              <w:rPr>
+                <w:noProof/>
+                <w:webHidden/>
+              </w:rPr>
+              <w:instrText xml:space="preserve"> PAGEREF _Toc479537163 \h </w:instrText>
+            </w:r>
+            <w:r>
+              <w:rPr>
+                <w:noProof/>
+                <w:webHidden/>
+              </w:rPr>
+            </w:r>
+            <w:r>
+              <w:rPr>
+                <w:noProof/>
+                <w:webHidden/>
+              </w:rPr>
+              <w:fldChar w:fldCharType="separate"/>
+            </w:r>
+            <w:r>
+              <w:rPr>
+                <w:noProof/>
+                <w:webHidden/>
+              </w:rPr>
+              <w:t>7</w:t>
+            </w:r>
+            <w:r>
+              <w:rPr>
+                <w:noProof/>
+                <w:webHidden/>
+              </w:rPr>
+              <w:fldChar w:fldCharType="end"/>
+            </w:r>
+          </w:hyperlink>
+        </w:p>
+        <w:p>
+          <w:pPr>
+            <w:pStyle w:val="TOC1"/>
+            <w:tabs>
+              <w:tab w:val="right" w:leader="dot" w:pos="9350"/>
+            </w:tabs>
+            <w:rPr>
+              <w:rFonts w:eastAsiaTheme="minorEastAsia"/>
+              <w:noProof/>
+              <w:sz w:val="22"/>
+              <w:szCs w:val="22"/>
+              <w:lang w:eastAsia="en-CA"/>
+            </w:rPr>
+          </w:pPr>
+          <w:hyperlink w:anchor="_Toc479537164" w:history="1">
+            <w:r>
+              <w:rPr>
+                <w:rStyle w:val="Hyperlink"/>
+                <w:noProof/>
+              </w:rPr>
+              <w:t>View Groups</w:t>
+            </w:r>
+            <w:r>
+              <w:rPr>
+                <w:noProof/>
+                <w:webHidden/>
+              </w:rPr>
+              <w:tab/>
+            </w:r>
+            <w:r>
+              <w:rPr>
+                <w:noProof/>
+                <w:webHidden/>
+              </w:rPr>
+              <w:fldChar w:fldCharType="begin"/>
+            </w:r>
+            <w:r>
+              <w:rPr>
+                <w:noProof/>
+                <w:webHidden/>
+              </w:rPr>
+              <w:instrText xml:space="preserve"> PAGEREF _Toc479537164 \h </w:instrText>
+            </w:r>
+            <w:r>
+              <w:rPr>
+                <w:noProof/>
+                <w:webHidden/>
+              </w:rPr>
+            </w:r>
+            <w:r>
+              <w:rPr>
+                <w:noProof/>
+                <w:webHidden/>
+              </w:rPr>
+              <w:fldChar w:fldCharType="separate"/>
+            </w:r>
+            <w:r>
+              <w:rPr>
+                <w:noProof/>
+                <w:webHidden/>
+              </w:rPr>
+              <w:t>8</w:t>
+            </w:r>
+            <w:r>
+              <w:rPr>
+                <w:noProof/>
+                <w:webHidden/>
+              </w:rPr>
+              <w:fldChar w:fldCharType="end"/>
+            </w:r>
+          </w:hyperlink>
+        </w:p>
+        <w:p>
+          <w:pPr>
+            <w:pStyle w:val="TOC1"/>
+            <w:tabs>
+              <w:tab w:val="right" w:leader="dot" w:pos="9350"/>
+            </w:tabs>
+            <w:rPr>
+              <w:rFonts w:eastAsiaTheme="minorEastAsia"/>
+              <w:noProof/>
+              <w:sz w:val="22"/>
+              <w:szCs w:val="22"/>
+              <w:lang w:eastAsia="en-CA"/>
+            </w:rPr>
+          </w:pPr>
+          <w:hyperlink w:anchor="_Toc479537165" w:history="1">
+            <w:r>
+              <w:rPr>
+                <w:rStyle w:val="Hyperlink"/>
+                <w:noProof/>
+              </w:rPr>
+              <w:t>Group Page</w:t>
+            </w:r>
+            <w:r>
+              <w:rPr>
+                <w:noProof/>
+                <w:webHidden/>
+              </w:rPr>
+              <w:tab/>
+            </w:r>
+            <w:r>
+              <w:rPr>
+                <w:noProof/>
+                <w:webHidden/>
+              </w:rPr>
+              <w:fldChar w:fldCharType="begin"/>
+            </w:r>
+            <w:r>
+              <w:rPr>
+                <w:noProof/>
+                <w:webHidden/>
+              </w:rPr>
+              <w:instrText xml:space="preserve"> PAGEREF _Toc479537165 \h </w:instrText>
+            </w:r>
+            <w:r>
+              <w:rPr>
+                <w:noProof/>
+                <w:webHidden/>
+              </w:rPr>
+            </w:r>
+            <w:r>
+              <w:rPr>
+                <w:noProof/>
+                <w:webHidden/>
+              </w:rPr>
+              <w:fldChar w:fldCharType="separate"/>
+            </w:r>
+            <w:r>
+              <w:rPr>
+                <w:noProof/>
+                <w:webHidden/>
+              </w:rPr>
+              <w:t>8</w:t>
+            </w:r>
+            <w:r>
+              <w:rPr>
+                <w:noProof/>
+                <w:webHidden/>
+              </w:rPr>
+              <w:fldChar w:fldCharType="end"/>
+            </w:r>
+          </w:hyperlink>
+        </w:p>
+        <w:p>
+          <w:pPr>
+            <w:pStyle w:val="TOC1"/>
+            <w:tabs>
+              <w:tab w:val="right" w:leader="dot" w:pos="9350"/>
+            </w:tabs>
+            <w:rPr>
+              <w:rFonts w:eastAsiaTheme="minorEastAsia"/>
+              <w:noProof/>
+              <w:sz w:val="22"/>
+              <w:szCs w:val="22"/>
+              <w:lang w:eastAsia="en-CA"/>
+            </w:rPr>
+          </w:pPr>
+          <w:hyperlink w:anchor="_Toc479537166" w:history="1">
+            <w:r>
+              <w:rPr>
+                <w:rStyle w:val="Hyperlink"/>
+                <w:noProof/>
+              </w:rPr>
+              <w:t>Group Settings</w:t>
+            </w:r>
+            <w:r>
+              <w:rPr>
+                <w:noProof/>
+                <w:webHidden/>
+              </w:rPr>
+              <w:tab/>
+            </w:r>
+            <w:r>
+              <w:rPr>
+                <w:noProof/>
+                <w:webHidden/>
+              </w:rPr>
+              <w:fldChar w:fldCharType="begin"/>
+            </w:r>
+            <w:r>
+              <w:rPr>
+                <w:noProof/>
+                <w:webHidden/>
+              </w:rPr>
+              <w:instrText xml:space="preserve"> PAGEREF _Toc479537166 \h </w:instrText>
+            </w:r>
+            <w:r>
+              <w:rPr>
+                <w:noProof/>
+                <w:webHidden/>
+              </w:rPr>
+            </w:r>
+            <w:r>
+              <w:rPr>
+                <w:noProof/>
+                <w:webHidden/>
+              </w:rPr>
+              <w:fldChar w:fldCharType="separate"/>
+            </w:r>
+            <w:r>
+              <w:rPr>
+                <w:noProof/>
+                <w:webHidden/>
+              </w:rPr>
+              <w:t>9</w:t>
             </w:r>
             <w:r>
               <w:rPr>
@@ -616,7 +1410,7 @@
       <w:pPr>
         <w:pStyle w:val="Heading1"/>
       </w:pPr>
-      <w:bookmarkStart w:id="0" w:name="_Toc479514584"/>
+      <w:bookmarkStart w:id="0" w:name="_Toc479537149"/>
       <w:r>
         <w:lastRenderedPageBreak/>
         <w:t>Installation instructions</w:t>
@@ -742,7 +1536,7 @@
       <w:pPr>
         <w:pStyle w:val="Heading1"/>
       </w:pPr>
-      <w:bookmarkStart w:id="1" w:name="_Toc479514585"/>
+      <w:bookmarkStart w:id="1" w:name="_Toc479537150"/>
       <w:r>
         <w:t>Registration</w:t>
       </w:r>
@@ -779,7 +1573,7 @@
       <w:pPr>
         <w:pStyle w:val="Heading1"/>
       </w:pPr>
-      <w:bookmarkStart w:id="2" w:name="_Toc479514586"/>
+      <w:bookmarkStart w:id="2" w:name="_Toc479537151"/>
       <w:r>
         <w:lastRenderedPageBreak/>
         <w:t>Creating a post</w:t>
@@ -797,7 +1591,7 @@
       <w:pPr>
         <w:pStyle w:val="Heading1"/>
       </w:pPr>
-      <w:bookmarkStart w:id="3" w:name="_Toc479514587"/>
+      <w:bookmarkStart w:id="3" w:name="_Toc479537152"/>
       <w:r>
         <w:t>Editing a post</w:t>
       </w:r>
@@ -814,7 +1608,7 @@
       <w:pPr>
         <w:pStyle w:val="Heading1"/>
       </w:pPr>
-      <w:bookmarkStart w:id="4" w:name="_Toc479514588"/>
+      <w:bookmarkStart w:id="4" w:name="_Toc479537153"/>
       <w:r>
         <w:t>Deleting a post</w:t>
       </w:r>
@@ -837,7 +1631,7 @@
       <w:pPr>
         <w:pStyle w:val="Heading1"/>
       </w:pPr>
-      <w:bookmarkStart w:id="5" w:name="_Toc479514589"/>
+      <w:bookmarkStart w:id="5" w:name="_Toc479537154"/>
       <w:r>
         <w:t>Edit Post Visibility</w:t>
       </w:r>
@@ -854,7 +1648,7 @@
       <w:pPr>
         <w:pStyle w:val="Heading1"/>
       </w:pPr>
-      <w:bookmarkStart w:id="6" w:name="_Toc479514590"/>
+      <w:bookmarkStart w:id="6" w:name="_Toc479537155"/>
       <w:r>
         <w:lastRenderedPageBreak/>
         <w:t>Adding a comment</w:t>
@@ -872,29 +1666,16 @@
       <w:pPr>
         <w:pStyle w:val="Heading1"/>
       </w:pPr>
+      <w:bookmarkStart w:id="7" w:name="_Toc479537156"/>
       <w:r>
         <w:t>Editing a comment</w:t>
       </w:r>
-    </w:p>
-    <w:p/>
-    <w:p>
-      <w:r>
-        <w:t>To edit a comment</w:t>
-      </w:r>
-      <w:r>
-        <w:t>, click ‘</w:t>
-      </w:r>
-      <w:r>
-        <w:t>edit comment</w:t>
-      </w:r>
-      <w:r>
-        <w:t>”. You will then be able to replace the existing text with the new text that you intend to add. Once done click the “save</w:t>
-      </w:r>
-      <w:r>
-        <w:t>” button to save the comment</w:t>
-      </w:r>
-      <w:r>
-        <w:t>.</w:t>
+      <w:bookmarkEnd w:id="7"/>
+    </w:p>
+    <w:p/>
+    <w:p>
+      <w:r>
+        <w:t>To edit a comment, click ‘edit comment”. You will then be able to replace the existing text with the new text that you intend to add. Once done click the “save” button to save the comment.</w:t>
       </w:r>
     </w:p>
     <w:p/>
@@ -902,9 +1683,11 @@
       <w:pPr>
         <w:pStyle w:val="Heading1"/>
       </w:pPr>
+      <w:bookmarkStart w:id="8" w:name="_Toc479537157"/>
       <w:r>
         <w:t>Deleting a comment</w:t>
       </w:r>
+      <w:bookmarkEnd w:id="8"/>
     </w:p>
     <w:p/>
     <w:p>
@@ -941,9 +1724,11 @@
       <w:pPr>
         <w:pStyle w:val="Heading1"/>
       </w:pPr>
+      <w:bookmarkStart w:id="9" w:name="_Toc479537158"/>
       <w:r>
         <w:t>Comment History</w:t>
       </w:r>
+      <w:bookmarkEnd w:id="9"/>
     </w:p>
     <w:p/>
     <w:p>
@@ -962,10 +1747,12 @@
       <w:pPr>
         <w:pStyle w:val="Heading1"/>
       </w:pPr>
+      <w:bookmarkStart w:id="10" w:name="_Toc479537159"/>
       <w:r>
         <w:lastRenderedPageBreak/>
         <w:t>Profile Page</w:t>
       </w:r>
+      <w:bookmarkEnd w:id="10"/>
     </w:p>
     <w:p/>
     <w:p>
@@ -1071,9 +1858,11 @@
       <w:pPr>
         <w:pStyle w:val="Heading1"/>
       </w:pPr>
+      <w:bookmarkStart w:id="11" w:name="_Toc479537160"/>
       <w:r>
         <w:t>Upload a file</w:t>
       </w:r>
+      <w:bookmarkEnd w:id="11"/>
     </w:p>
     <w:p/>
     <w:p>
@@ -1115,9 +1904,46 @@
       <w:pPr>
         <w:pStyle w:val="Heading1"/>
       </w:pPr>
+      <w:bookmarkStart w:id="12" w:name="_Toc479537161"/>
+      <w:r>
+        <w:t>Profile Settings</w:t>
+      </w:r>
+      <w:bookmarkEnd w:id="12"/>
+    </w:p>
+    <w:p/>
+    <w:p>
+      <w:r>
+        <w:t xml:space="preserve">In your profile page, there is a button available to you called settings. You can also access this page by clicking the settings tab from the dropdown in the top right corner. </w:t>
+      </w:r>
+    </w:p>
+    <w:p/>
+    <w:p>
+      <w:r>
+        <w:t>You can set a default post visibility for every post that you create on the dashboard. The options are the same as mentioned before.</w:t>
+      </w:r>
+    </w:p>
+    <w:p/>
+    <w:p>
+      <w:r>
+        <w:t>You can also control who can post on your profile page. Again, the options are the same as mentioned before.</w:t>
+      </w:r>
+    </w:p>
+    <w:p/>
+    <w:p>
+      <w:r>
+        <w:t>Lastly, you have the option to remove friends. All your friends are available in a multi-select. Once done click submit.</w:t>
+      </w:r>
+    </w:p>
+    <w:p/>
+    <w:p>
+      <w:pPr>
+        <w:pStyle w:val="Heading1"/>
+      </w:pPr>
+      <w:bookmarkStart w:id="13" w:name="_Toc479537162"/>
       <w:r>
         <w:t>Groups</w:t>
       </w:r>
+      <w:bookmarkEnd w:id="13"/>
     </w:p>
     <w:p/>
     <w:p>
@@ -1130,14 +1956,20 @@
       <w:pPr>
         <w:pStyle w:val="Heading1"/>
       </w:pPr>
+      <w:bookmarkStart w:id="14" w:name="_Toc479537163"/>
       <w:r>
         <w:t>Creating a group</w:t>
       </w:r>
-    </w:p>
-    <w:p/>
-    <w:p>
-      <w:r>
-        <w:t>To create a group, click the create group button. You should then see an input for your group name, a text area for the group description and a select with the option for the group to be private or public. If the group is private, then the user would have to request to join the group and the owner (you) would have to accept or reject the request. If the group is public, any user can join the group without request.</w:t>
+      <w:bookmarkEnd w:id="14"/>
+    </w:p>
+    <w:p/>
+    <w:p>
+      <w:r>
+        <w:t xml:space="preserve">To create a group, click the create group button. You should then see an input for your group name, a text area for the group description and a select with the option for the group to be private or public. If the group is private, then the user would have to request to join the group and the owner (you) would have to </w:t>
+      </w:r>
+      <w:r>
+        <w:lastRenderedPageBreak/>
+        <w:t>accept or reject the request. If the group is public, any user can join the group without request.</w:t>
       </w:r>
     </w:p>
     <w:p/>
@@ -1151,9 +1983,128 @@
     </w:p>
     <w:p/>
     <w:p>
-      <w:bookmarkStart w:id="7" w:name="_GoBack"/>
-      <w:bookmarkEnd w:id="7"/>
-    </w:p>
+      <w:pPr>
+        <w:pStyle w:val="Heading1"/>
+      </w:pPr>
+      <w:bookmarkStart w:id="15" w:name="_Toc479537164"/>
+      <w:r>
+        <w:t>View Groups</w:t>
+      </w:r>
+      <w:bookmarkEnd w:id="15"/>
+    </w:p>
+    <w:p/>
+    <w:p>
+      <w:r>
+        <w:t>Click the link “Load Groups” to load all groups.</w:t>
+      </w:r>
+    </w:p>
+    <w:p/>
+    <w:p>
+      <w:r>
+        <w:t>The page will then load all the groups you are a part of first. For each group where you are owner, it will be indicated by the option to delete the group. To do so, click the “delete group button”.</w:t>
+      </w:r>
+    </w:p>
+    <w:p/>
+    <w:p>
+      <w:r>
+        <w:t>For each group where you are a member of but not the owner, it will be indicated by a blue member tag. Next to it, there will be a button to leave the group. Clicking it will remove yourself from the group.</w:t>
+      </w:r>
+    </w:p>
+    <w:p/>
+    <w:p>
+      <w:r>
+        <w:t>For each group</w:t>
+      </w:r>
+      <w:r>
+        <w:t xml:space="preserve"> that</w:t>
+      </w:r>
+      <w:r>
+        <w:t xml:space="preserve"> you are not a part of, there is a button to </w:t>
+      </w:r>
+      <w:r>
+        <w:t>request to join a group. Clicking it will immediately add you to the group if the group is public. If the group is private, the group request must be accepted by the owner. Upon page load, the request to join button will be replaced with a “requested” tag.</w:t>
+      </w:r>
+    </w:p>
+    <w:p/>
+    <w:p>
+      <w:r>
+        <w:t>Each group name is a link to the group page.</w:t>
+      </w:r>
+    </w:p>
+    <w:p/>
+    <w:p>
+      <w:pPr>
+        <w:pStyle w:val="Heading1"/>
+      </w:pPr>
+      <w:bookmarkStart w:id="16" w:name="_Toc479537165"/>
+      <w:r>
+        <w:t>Group Page</w:t>
+      </w:r>
+      <w:bookmarkEnd w:id="16"/>
+    </w:p>
+    <w:p/>
+    <w:p>
+      <w:r>
+        <w:lastRenderedPageBreak/>
+        <w:t>In the group page, it will list the all the members and group requests. You all also can create a post. The process is the same way as mentioned before.</w:t>
+      </w:r>
+    </w:p>
+    <w:p/>
+    <w:p>
+      <w:r>
+        <w:t>If you are the group owner, there will be a settings button available to you. Click it to navigate to this page.</w:t>
+      </w:r>
+    </w:p>
+    <w:p/>
+    <w:p>
+      <w:pPr>
+        <w:pStyle w:val="Heading1"/>
+      </w:pPr>
+      <w:bookmarkStart w:id="17" w:name="_Toc479537166"/>
+      <w:r>
+        <w:t>Group Settings</w:t>
+      </w:r>
+      <w:bookmarkEnd w:id="17"/>
+    </w:p>
+    <w:p/>
+    <w:p>
+      <w:r>
+        <w:t>In the group settings page, you have the option to invite your friends to the group. Each friend will be available to you as a multi- select. After selecting the intended friends to invite, click the invite button.</w:t>
+      </w:r>
+    </w:p>
+    <w:p/>
+    <w:p>
+      <w:r>
+        <w:t>You can promote or demote members of the group to become admins. Admins can invite people to join the group. Each person is available as a multi-select. Once done, click the promote/demote button.</w:t>
+      </w:r>
+    </w:p>
+    <w:p>
+      <w:r>
+        <w:t xml:space="preserve">As the owner, you can remove members from the group. Again, this is available as a multi-select option. </w:t>
+      </w:r>
+    </w:p>
+    <w:p/>
+    <w:p>
+      <w:r>
+        <w:t xml:space="preserve">You can also as the owner, make the group either private or public. </w:t>
+      </w:r>
+      <w:r>
+        <w:t>Select the intended option from the dropdown and click submit.</w:t>
+      </w:r>
+    </w:p>
+    <w:p/>
+    <w:p>
+      <w:r>
+        <w:t>Lastly, you can delete the group which is the exact same process as mentioned before.</w:t>
+      </w:r>
+    </w:p>
+    <w:p/>
+    <w:p>
+      <w:bookmarkStart w:id="18" w:name="_GoBack"/>
+      <w:bookmarkEnd w:id="18"/>
+    </w:p>
+    <w:p/>
+    <w:p/>
     <w:sectPr>
       <w:pgSz w:w="12240" w:h="15840"/>
       <w:pgMar w:top="1440" w:right="1440" w:bottom="1440" w:left="1440" w:header="708" w:footer="708" w:gutter="0"/>
@@ -1520,6 +2471,7 @@
     <w:lsdException w:name="HTML Sample" w:semiHidden="1" w:unhideWhenUsed="1"/>
     <w:lsdException w:name="HTML Typewriter" w:semiHidden="1" w:unhideWhenUsed="1"/>
     <w:lsdException w:name="HTML Variable" w:semiHidden="1" w:unhideWhenUsed="1"/>
+    <w:lsdException w:name="Normal Table" w:semiHidden="1" w:unhideWhenUsed="1"/>
     <w:lsdException w:name="annotation subject" w:semiHidden="1" w:unhideWhenUsed="1"/>
     <w:lsdException w:name="No List" w:semiHidden="1" w:unhideWhenUsed="1"/>
     <w:lsdException w:name="Outline List 1" w:semiHidden="1" w:unhideWhenUsed="1"/>
@@ -1564,6 +2516,7 @@
     <w:lsdException w:name="Table Professional" w:semiHidden="1" w:unhideWhenUsed="1"/>
     <w:lsdException w:name="Table Subtle 1" w:semiHidden="1" w:unhideWhenUsed="1"/>
     <w:lsdException w:name="Table Subtle 2" w:semiHidden="1" w:unhideWhenUsed="1"/>
+    <w:lsdException w:name="Table Web 1" w:semiHidden="1" w:unhideWhenUsed="1"/>
     <w:lsdException w:name="Table Web 2" w:semiHidden="1" w:unhideWhenUsed="1"/>
     <w:lsdException w:name="Table Web 3" w:semiHidden="1" w:unhideWhenUsed="1"/>
     <w:lsdException w:name="Balloon Text" w:semiHidden="1" w:unhideWhenUsed="1"/>
@@ -2263,7 +3216,7 @@
 </file>
 
 <file path=customXml/itemProps1.xml><?xml version="1.0" encoding="utf-8"?>
-<ds:datastoreItem xmlns:ds="http://schemas.openxmlformats.org/officeDocument/2006/customXml" ds:itemID="{BCB35002-1ABF-40D9-A638-E7ADD23F85BF}">
+<ds:datastoreItem xmlns:ds="http://schemas.openxmlformats.org/officeDocument/2006/customXml" ds:itemID="{7F02A41A-E753-405F-8908-9E050B08CB3C}">
   <ds:schemaRefs>
     <ds:schemaRef ds:uri="http://schemas.openxmlformats.org/officeDocument/2006/bibliography"/>
   </ds:schemaRefs>

</xml_diff>